<commit_message>
Folder needs to be included in the final submit
</commit_message>
<xml_diff>
--- a/Web Substitute - for Backup Only/Content in text form.docx
+++ b/Web Substitute - for Backup Only/Content in text form.docx
@@ -4218,14 +4218,7 @@
           <w:szCs w:val="20"/>
         </w:rPr>
         <w:tab/>
-        <w:t xml:space="preserve">5. </w:t>
-      </w:r>
-      <w:r>
-        <w:rPr>
-          <w:sz w:val="20"/>
-          <w:szCs w:val="20"/>
-        </w:rPr>
-        <w:t>Press ‘Ok’ to continue to use the app</w:t>
+        <w:t>5. Press ‘Ok’ to continue to use the app</w:t>
       </w:r>
     </w:p>
     <w:p>
@@ -4418,21 +4411,7 @@
           <w:szCs w:val="20"/>
         </w:rPr>
         <w:tab/>
-        <w:t>4. Press ‘</w:t>
-      </w:r>
-      <w:r>
-        <w:rPr>
-          <w:sz w:val="20"/>
-          <w:szCs w:val="20"/>
-        </w:rPr>
-        <w:t>Log in</w:t>
-      </w:r>
-      <w:r>
-        <w:rPr>
-          <w:sz w:val="20"/>
-          <w:szCs w:val="20"/>
-        </w:rPr>
-        <w:t>’</w:t>
+        <w:t>4. Press ‘Log in’</w:t>
       </w:r>
     </w:p>
     <w:p>
@@ -4552,28 +4531,7 @@
           <w:sz w:val="20"/>
           <w:szCs w:val="20"/>
         </w:rPr>
-        <w:t>Click ‘Log</w:t>
-      </w:r>
-      <w:r>
-        <w:rPr>
-          <w:sz w:val="20"/>
-          <w:szCs w:val="20"/>
-        </w:rPr>
-        <w:t xml:space="preserve"> out</w:t>
-      </w:r>
-      <w:r>
-        <w:rPr>
-          <w:sz w:val="20"/>
-          <w:szCs w:val="20"/>
-        </w:rPr>
-        <w:t>’</w:t>
-      </w:r>
-      <w:r>
-        <w:rPr>
-          <w:sz w:val="20"/>
-          <w:szCs w:val="20"/>
-        </w:rPr>
-        <w:t xml:space="preserve">, another screen will appear telling you that you are currently logged in. This screen is there to </w:t>
+        <w:t xml:space="preserve">Click ‘Log out’, another screen will appear telling you that you are currently logged in. This screen is there to </w:t>
       </w:r>
       <w:r>
         <w:rPr>
@@ -6723,37 +6681,194 @@
     <w:p>
       <w:pPr>
         <w:spacing w:after="0"/>
-        <w:rPr>
-          <w:sz w:val="20"/>
-          <w:szCs w:val="20"/>
-        </w:rPr>
-      </w:pPr>
-      <w:r>
-        <w:rPr>
-          <w:sz w:val="20"/>
-          <w:szCs w:val="20"/>
-        </w:rPr>
-        <w:tab/>
-      </w:r>
-      <w:r>
-        <w:rPr>
-          <w:sz w:val="20"/>
-          <w:szCs w:val="20"/>
-        </w:rPr>
-        <w:tab/>
-      </w:r>
-      <w:r>
-        <w:rPr>
-          <w:sz w:val="20"/>
-          <w:szCs w:val="20"/>
-        </w:rPr>
-        <w:tab/>
-      </w:r>
-      <w:r>
-        <w:rPr>
-          <w:sz w:val="20"/>
-          <w:szCs w:val="20"/>
-        </w:rPr>
+        <w:ind w:left="1440" w:firstLine="720"/>
+        <w:rPr>
+          <w:sz w:val="20"/>
+          <w:szCs w:val="20"/>
+        </w:rPr>
+      </w:pPr>
+      <w:r>
+        <w:rPr>
+          <w:sz w:val="20"/>
+          <w:szCs w:val="20"/>
+        </w:rPr>
+        <w:t xml:space="preserve">1. Open the location you want to </w:t>
+      </w:r>
+      <w:r>
+        <w:rPr>
+          <w:sz w:val="20"/>
+          <w:szCs w:val="20"/>
+        </w:rPr>
+        <w:t>change the rate of</w:t>
+      </w:r>
+    </w:p>
+    <w:p>
+      <w:pPr>
+        <w:spacing w:after="0"/>
+        <w:rPr>
+          <w:sz w:val="20"/>
+          <w:szCs w:val="20"/>
+        </w:rPr>
+      </w:pPr>
+      <w:r>
+        <w:rPr>
+          <w:sz w:val="20"/>
+          <w:szCs w:val="20"/>
+        </w:rPr>
+        <w:tab/>
+      </w:r>
+      <w:r>
+        <w:rPr>
+          <w:sz w:val="20"/>
+          <w:szCs w:val="20"/>
+        </w:rPr>
+        <w:tab/>
+      </w:r>
+      <w:r>
+        <w:rPr>
+          <w:sz w:val="20"/>
+          <w:szCs w:val="20"/>
+        </w:rPr>
+        <w:tab/>
+        <w:t>2. Tap on the “rate” icon</w:t>
+      </w:r>
+    </w:p>
+    <w:p>
+      <w:pPr>
+        <w:spacing w:after="0"/>
+        <w:rPr>
+          <w:sz w:val="20"/>
+          <w:szCs w:val="20"/>
+        </w:rPr>
+      </w:pPr>
+      <w:r>
+        <w:rPr>
+          <w:sz w:val="20"/>
+          <w:szCs w:val="20"/>
+        </w:rPr>
+        <w:tab/>
+      </w:r>
+      <w:r>
+        <w:rPr>
+          <w:sz w:val="20"/>
+          <w:szCs w:val="20"/>
+        </w:rPr>
+        <w:tab/>
+      </w:r>
+      <w:r>
+        <w:rPr>
+          <w:sz w:val="20"/>
+          <w:szCs w:val="20"/>
+        </w:rPr>
+        <w:tab/>
+        <w:t>3. Choose how many stars you want to give the place by tapping the star icons</w:t>
+      </w:r>
+    </w:p>
+    <w:p>
+      <w:pPr>
+        <w:spacing w:after="0"/>
+        <w:rPr>
+          <w:sz w:val="20"/>
+          <w:szCs w:val="20"/>
+        </w:rPr>
+      </w:pPr>
+      <w:r>
+        <w:rPr>
+          <w:sz w:val="20"/>
+          <w:szCs w:val="20"/>
+        </w:rPr>
+        <w:tab/>
+      </w:r>
+      <w:r>
+        <w:rPr>
+          <w:sz w:val="20"/>
+          <w:szCs w:val="20"/>
+        </w:rPr>
+        <w:tab/>
+      </w:r>
+      <w:r>
+        <w:rPr>
+          <w:sz w:val="20"/>
+          <w:szCs w:val="20"/>
+        </w:rPr>
+        <w:tab/>
+        <w:t>4. Tap ‘submit’</w:t>
+      </w:r>
+      <w:r>
+        <w:rPr>
+          <w:sz w:val="20"/>
+          <w:szCs w:val="20"/>
+        </w:rPr>
+        <w:t>, this will delete your previous rating and record this one instead</w:t>
+      </w:r>
+    </w:p>
+    <w:p>
+      <w:pPr>
+        <w:spacing w:after="0"/>
+        <w:rPr>
+          <w:sz w:val="20"/>
+          <w:szCs w:val="20"/>
+        </w:rPr>
+      </w:pPr>
+    </w:p>
+    <w:p>
+      <w:pPr>
+        <w:spacing w:after="0"/>
+        <w:rPr>
+          <w:sz w:val="20"/>
+          <w:szCs w:val="20"/>
+        </w:rPr>
+      </w:pPr>
+      <w:r>
+        <w:rPr>
+          <w:sz w:val="20"/>
+          <w:szCs w:val="20"/>
+        </w:rPr>
+        <w:tab/>
+      </w:r>
+      <w:r>
+        <w:rPr>
+          <w:sz w:val="20"/>
+          <w:szCs w:val="20"/>
+        </w:rPr>
+        <w:tab/>
+      </w:r>
+      <w:r>
+        <w:rPr>
+          <w:sz w:val="20"/>
+          <w:szCs w:val="20"/>
+        </w:rPr>
+        <w:t>How to remove a rating</w:t>
+      </w:r>
+    </w:p>
+    <w:p>
+      <w:pPr>
+        <w:spacing w:after="0"/>
+        <w:rPr>
+          <w:sz w:val="20"/>
+          <w:szCs w:val="20"/>
+        </w:rPr>
+      </w:pPr>
+      <w:r>
+        <w:rPr>
+          <w:sz w:val="20"/>
+          <w:szCs w:val="20"/>
+        </w:rPr>
+        <w:tab/>
+      </w:r>
+      <w:r>
+        <w:rPr>
+          <w:sz w:val="20"/>
+          <w:szCs w:val="20"/>
+        </w:rPr>
+        <w:tab/>
+      </w:r>
+      <w:r>
+        <w:rPr>
+          <w:sz w:val="20"/>
+          <w:szCs w:val="20"/>
+        </w:rPr>
+        <w:tab/>
         <w:t xml:space="preserve">You </w:t>
       </w:r>
       <w:proofErr w:type="gramStart"/>
@@ -6801,108 +6916,6 @@
     <w:p>
       <w:pPr>
         <w:spacing w:after="0"/>
-        <w:rPr>
-          <w:sz w:val="20"/>
-          <w:szCs w:val="20"/>
-        </w:rPr>
-      </w:pPr>
-      <w:r>
-        <w:rPr>
-          <w:sz w:val="20"/>
-          <w:szCs w:val="20"/>
-        </w:rPr>
-        <w:tab/>
-      </w:r>
-      <w:r>
-        <w:rPr>
-          <w:sz w:val="20"/>
-          <w:szCs w:val="20"/>
-        </w:rPr>
-        <w:tab/>
-      </w:r>
-      <w:r>
-        <w:rPr>
-          <w:sz w:val="20"/>
-          <w:szCs w:val="20"/>
-        </w:rPr>
-        <w:t>How to remove a rating</w:t>
-      </w:r>
-    </w:p>
-    <w:p>
-      <w:pPr>
-        <w:spacing w:after="0"/>
-        <w:rPr>
-          <w:sz w:val="20"/>
-          <w:szCs w:val="20"/>
-        </w:rPr>
-      </w:pPr>
-      <w:r>
-        <w:rPr>
-          <w:sz w:val="20"/>
-          <w:szCs w:val="20"/>
-        </w:rPr>
-        <w:tab/>
-      </w:r>
-      <w:r>
-        <w:rPr>
-          <w:sz w:val="20"/>
-          <w:szCs w:val="20"/>
-        </w:rPr>
-        <w:tab/>
-      </w:r>
-      <w:r>
-        <w:rPr>
-          <w:sz w:val="20"/>
-          <w:szCs w:val="20"/>
-        </w:rPr>
-        <w:tab/>
-        <w:t xml:space="preserve">You </w:t>
-      </w:r>
-      <w:proofErr w:type="gramStart"/>
-      <w:r>
-        <w:rPr>
-          <w:sz w:val="20"/>
-          <w:szCs w:val="20"/>
-        </w:rPr>
-        <w:t>can’t</w:t>
-      </w:r>
-      <w:proofErr w:type="gramEnd"/>
-      <w:r>
-        <w:rPr>
-          <w:sz w:val="20"/>
-          <w:szCs w:val="20"/>
-        </w:rPr>
-        <w:t xml:space="preserve">. </w:t>
-      </w:r>
-      <w:proofErr w:type="gramStart"/>
-      <w:r>
-        <w:rPr>
-          <w:sz w:val="20"/>
-          <w:szCs w:val="20"/>
-        </w:rPr>
-        <w:t>So</w:t>
-      </w:r>
-      <w:proofErr w:type="gramEnd"/>
-      <w:r>
-        <w:rPr>
-          <w:sz w:val="20"/>
-          <w:szCs w:val="20"/>
-        </w:rPr>
-        <w:t xml:space="preserve"> when you rate a location be sure to be honest. </w:t>
-      </w:r>
-    </w:p>
-    <w:p>
-      <w:pPr>
-        <w:spacing w:after="0"/>
-        <w:rPr>
-          <w:sz w:val="20"/>
-          <w:szCs w:val="20"/>
-        </w:rPr>
-      </w:pPr>
-    </w:p>
-    <w:p>
-      <w:pPr>
-        <w:spacing w:after="0"/>
         <w:ind w:left="1440"/>
         <w:rPr>
           <w:sz w:val="20"/>
@@ -7030,14 +7043,7 @@
           <w:sz w:val="20"/>
           <w:szCs w:val="20"/>
         </w:rPr>
-        <w:t xml:space="preserve">1. Open the location you want to </w:t>
-      </w:r>
-      <w:r>
-        <w:rPr>
-          <w:sz w:val="20"/>
-          <w:szCs w:val="20"/>
-        </w:rPr>
-        <w:t>bookmark</w:t>
+        <w:t>1. Open the location you want to bookmark</w:t>
       </w:r>
     </w:p>
     <w:p>
@@ -7054,35 +7060,7 @@
           <w:sz w:val="20"/>
           <w:szCs w:val="20"/>
         </w:rPr>
-        <w:t xml:space="preserve">2. </w:t>
-      </w:r>
-      <w:r>
-        <w:rPr>
-          <w:sz w:val="20"/>
-          <w:szCs w:val="20"/>
-        </w:rPr>
-        <w:t xml:space="preserve">Tap on the </w:t>
-      </w:r>
-      <w:r>
-        <w:rPr>
-          <w:sz w:val="20"/>
-          <w:szCs w:val="20"/>
-        </w:rPr>
-        <w:t>“bookmark</w:t>
-      </w:r>
-      <w:r>
-        <w:rPr>
-          <w:sz w:val="20"/>
-          <w:szCs w:val="20"/>
-        </w:rPr>
-        <w:t>” icon</w:t>
-      </w:r>
-      <w:r>
-        <w:rPr>
-          <w:sz w:val="20"/>
-          <w:szCs w:val="20"/>
-        </w:rPr>
-        <w:t>, this will automatically add it to your bookmark list</w:t>
+        <w:t>2. Tap on the “bookmark” icon, this will automatically add it to your bookmark list</w:t>
       </w:r>
     </w:p>
     <w:p>
@@ -7182,21 +7160,7 @@
           <w:sz w:val="20"/>
           <w:szCs w:val="20"/>
         </w:rPr>
-        <w:t xml:space="preserve">2. </w:t>
-      </w:r>
-      <w:r>
-        <w:rPr>
-          <w:sz w:val="20"/>
-          <w:szCs w:val="20"/>
-        </w:rPr>
-        <w:t xml:space="preserve">Tap on the “bookmark” icon, </w:t>
-      </w:r>
-      <w:r>
-        <w:rPr>
-          <w:sz w:val="20"/>
-          <w:szCs w:val="20"/>
-        </w:rPr>
-        <w:t>this will bring up a box that will ask if you want to delete it</w:t>
+        <w:t>2. Tap on the “bookmark” icon, this will bring up a box that will ask if you want to delete it</w:t>
       </w:r>
     </w:p>
     <w:p>

</xml_diff>

<commit_message>
Revert "Folder needs to be included in the final submit"
This reverts commit 6d147d85b561a82b3d120e088c62ba6f850046a9.
</commit_message>
<xml_diff>
--- a/Web Substitute - for Backup Only/Content in text form.docx
+++ b/Web Substitute - for Backup Only/Content in text form.docx
@@ -4218,7 +4218,14 @@
           <w:szCs w:val="20"/>
         </w:rPr>
         <w:tab/>
-        <w:t>5. Press ‘Ok’ to continue to use the app</w:t>
+        <w:t xml:space="preserve">5. </w:t>
+      </w:r>
+      <w:r>
+        <w:rPr>
+          <w:sz w:val="20"/>
+          <w:szCs w:val="20"/>
+        </w:rPr>
+        <w:t>Press ‘Ok’ to continue to use the app</w:t>
       </w:r>
     </w:p>
     <w:p>
@@ -4411,7 +4418,21 @@
           <w:szCs w:val="20"/>
         </w:rPr>
         <w:tab/>
-        <w:t>4. Press ‘Log in’</w:t>
+        <w:t>4. Press ‘</w:t>
+      </w:r>
+      <w:r>
+        <w:rPr>
+          <w:sz w:val="20"/>
+          <w:szCs w:val="20"/>
+        </w:rPr>
+        <w:t>Log in</w:t>
+      </w:r>
+      <w:r>
+        <w:rPr>
+          <w:sz w:val="20"/>
+          <w:szCs w:val="20"/>
+        </w:rPr>
+        <w:t>’</w:t>
       </w:r>
     </w:p>
     <w:p>
@@ -4531,7 +4552,28 @@
           <w:sz w:val="20"/>
           <w:szCs w:val="20"/>
         </w:rPr>
-        <w:t xml:space="preserve">Click ‘Log out’, another screen will appear telling you that you are currently logged in. This screen is there to </w:t>
+        <w:t>Click ‘Log</w:t>
+      </w:r>
+      <w:r>
+        <w:rPr>
+          <w:sz w:val="20"/>
+          <w:szCs w:val="20"/>
+        </w:rPr>
+        <w:t xml:space="preserve"> out</w:t>
+      </w:r>
+      <w:r>
+        <w:rPr>
+          <w:sz w:val="20"/>
+          <w:szCs w:val="20"/>
+        </w:rPr>
+        <w:t>’</w:t>
+      </w:r>
+      <w:r>
+        <w:rPr>
+          <w:sz w:val="20"/>
+          <w:szCs w:val="20"/>
+        </w:rPr>
+        <w:t xml:space="preserve">, another screen will appear telling you that you are currently logged in. This screen is there to </w:t>
       </w:r>
       <w:r>
         <w:rPr>
@@ -6681,6 +6723,275 @@
     <w:p>
       <w:pPr>
         <w:spacing w:after="0"/>
+        <w:rPr>
+          <w:sz w:val="20"/>
+          <w:szCs w:val="20"/>
+        </w:rPr>
+      </w:pPr>
+      <w:r>
+        <w:rPr>
+          <w:sz w:val="20"/>
+          <w:szCs w:val="20"/>
+        </w:rPr>
+        <w:tab/>
+      </w:r>
+      <w:r>
+        <w:rPr>
+          <w:sz w:val="20"/>
+          <w:szCs w:val="20"/>
+        </w:rPr>
+        <w:tab/>
+      </w:r>
+      <w:r>
+        <w:rPr>
+          <w:sz w:val="20"/>
+          <w:szCs w:val="20"/>
+        </w:rPr>
+        <w:tab/>
+      </w:r>
+      <w:r>
+        <w:rPr>
+          <w:sz w:val="20"/>
+          <w:szCs w:val="20"/>
+        </w:rPr>
+        <w:t xml:space="preserve">You </w:t>
+      </w:r>
+      <w:proofErr w:type="gramStart"/>
+      <w:r>
+        <w:rPr>
+          <w:sz w:val="20"/>
+          <w:szCs w:val="20"/>
+        </w:rPr>
+        <w:t>can’t</w:t>
+      </w:r>
+      <w:proofErr w:type="gramEnd"/>
+      <w:r>
+        <w:rPr>
+          <w:sz w:val="20"/>
+          <w:szCs w:val="20"/>
+        </w:rPr>
+        <w:t xml:space="preserve">. </w:t>
+      </w:r>
+      <w:proofErr w:type="gramStart"/>
+      <w:r>
+        <w:rPr>
+          <w:sz w:val="20"/>
+          <w:szCs w:val="20"/>
+        </w:rPr>
+        <w:t>So</w:t>
+      </w:r>
+      <w:proofErr w:type="gramEnd"/>
+      <w:r>
+        <w:rPr>
+          <w:sz w:val="20"/>
+          <w:szCs w:val="20"/>
+        </w:rPr>
+        <w:t xml:space="preserve"> when you rate a location be sure to be honest. </w:t>
+      </w:r>
+    </w:p>
+    <w:p>
+      <w:pPr>
+        <w:spacing w:after="0"/>
+        <w:rPr>
+          <w:sz w:val="20"/>
+          <w:szCs w:val="20"/>
+        </w:rPr>
+      </w:pPr>
+    </w:p>
+    <w:p>
+      <w:pPr>
+        <w:spacing w:after="0"/>
+        <w:rPr>
+          <w:sz w:val="20"/>
+          <w:szCs w:val="20"/>
+        </w:rPr>
+      </w:pPr>
+      <w:r>
+        <w:rPr>
+          <w:sz w:val="20"/>
+          <w:szCs w:val="20"/>
+        </w:rPr>
+        <w:tab/>
+      </w:r>
+      <w:r>
+        <w:rPr>
+          <w:sz w:val="20"/>
+          <w:szCs w:val="20"/>
+        </w:rPr>
+        <w:tab/>
+      </w:r>
+      <w:r>
+        <w:rPr>
+          <w:sz w:val="20"/>
+          <w:szCs w:val="20"/>
+        </w:rPr>
+        <w:t>How to remove a rating</w:t>
+      </w:r>
+    </w:p>
+    <w:p>
+      <w:pPr>
+        <w:spacing w:after="0"/>
+        <w:rPr>
+          <w:sz w:val="20"/>
+          <w:szCs w:val="20"/>
+        </w:rPr>
+      </w:pPr>
+      <w:r>
+        <w:rPr>
+          <w:sz w:val="20"/>
+          <w:szCs w:val="20"/>
+        </w:rPr>
+        <w:tab/>
+      </w:r>
+      <w:r>
+        <w:rPr>
+          <w:sz w:val="20"/>
+          <w:szCs w:val="20"/>
+        </w:rPr>
+        <w:tab/>
+      </w:r>
+      <w:r>
+        <w:rPr>
+          <w:sz w:val="20"/>
+          <w:szCs w:val="20"/>
+        </w:rPr>
+        <w:tab/>
+        <w:t xml:space="preserve">You </w:t>
+      </w:r>
+      <w:proofErr w:type="gramStart"/>
+      <w:r>
+        <w:rPr>
+          <w:sz w:val="20"/>
+          <w:szCs w:val="20"/>
+        </w:rPr>
+        <w:t>can’t</w:t>
+      </w:r>
+      <w:proofErr w:type="gramEnd"/>
+      <w:r>
+        <w:rPr>
+          <w:sz w:val="20"/>
+          <w:szCs w:val="20"/>
+        </w:rPr>
+        <w:t xml:space="preserve">. </w:t>
+      </w:r>
+      <w:proofErr w:type="gramStart"/>
+      <w:r>
+        <w:rPr>
+          <w:sz w:val="20"/>
+          <w:szCs w:val="20"/>
+        </w:rPr>
+        <w:t>So</w:t>
+      </w:r>
+      <w:proofErr w:type="gramEnd"/>
+      <w:r>
+        <w:rPr>
+          <w:sz w:val="20"/>
+          <w:szCs w:val="20"/>
+        </w:rPr>
+        <w:t xml:space="preserve"> when you rate a location be sure to be honest. </w:t>
+      </w:r>
+    </w:p>
+    <w:p>
+      <w:pPr>
+        <w:spacing w:after="0"/>
+        <w:rPr>
+          <w:sz w:val="20"/>
+          <w:szCs w:val="20"/>
+        </w:rPr>
+      </w:pPr>
+    </w:p>
+    <w:p>
+      <w:pPr>
+        <w:spacing w:after="0"/>
+        <w:ind w:left="1440"/>
+        <w:rPr>
+          <w:sz w:val="20"/>
+          <w:szCs w:val="20"/>
+        </w:rPr>
+      </w:pPr>
+      <w:r>
+        <w:rPr>
+          <w:sz w:val="20"/>
+          <w:szCs w:val="20"/>
+        </w:rPr>
+        <w:t>Still have questions?? Contact us and we will try our best to help</w:t>
+      </w:r>
+    </w:p>
+    <w:p>
+      <w:pPr>
+        <w:spacing w:after="0"/>
+        <w:rPr>
+          <w:sz w:val="20"/>
+          <w:szCs w:val="20"/>
+        </w:rPr>
+      </w:pPr>
+    </w:p>
+    <w:p>
+      <w:pPr>
+        <w:spacing w:after="0"/>
+        <w:rPr>
+          <w:sz w:val="20"/>
+          <w:szCs w:val="20"/>
+        </w:rPr>
+      </w:pPr>
+      <w:r>
+        <w:rPr>
+          <w:sz w:val="20"/>
+          <w:szCs w:val="20"/>
+        </w:rPr>
+        <w:t>[Bookmarks]</w:t>
+      </w:r>
+      <w:r>
+        <w:rPr>
+          <w:sz w:val="20"/>
+          <w:szCs w:val="20"/>
+        </w:rPr>
+        <w:tab/>
+        <w:t>Bookmarks</w:t>
+      </w:r>
+    </w:p>
+    <w:p>
+      <w:pPr>
+        <w:spacing w:after="0"/>
+        <w:rPr>
+          <w:sz w:val="20"/>
+          <w:szCs w:val="20"/>
+        </w:rPr>
+      </w:pPr>
+    </w:p>
+    <w:p>
+      <w:pPr>
+        <w:spacing w:after="0"/>
+        <w:rPr>
+          <w:sz w:val="20"/>
+          <w:szCs w:val="20"/>
+        </w:rPr>
+      </w:pPr>
+      <w:r>
+        <w:rPr>
+          <w:sz w:val="20"/>
+          <w:szCs w:val="20"/>
+        </w:rPr>
+        <w:tab/>
+      </w:r>
+      <w:r>
+        <w:rPr>
+          <w:sz w:val="20"/>
+          <w:szCs w:val="20"/>
+        </w:rPr>
+        <w:tab/>
+      </w:r>
+      <w:r>
+        <w:rPr>
+          <w:sz w:val="20"/>
+          <w:szCs w:val="20"/>
+        </w:rPr>
+        <w:t>How to add a bookmark</w:t>
+      </w:r>
+    </w:p>
+    <w:p>
+      <w:pPr>
+        <w:spacing w:after="0"/>
         <w:ind w:left="1440" w:firstLine="720"/>
         <w:rPr>
           <w:sz w:val="20"/>
@@ -6692,6 +7003,33 @@
           <w:sz w:val="20"/>
           <w:szCs w:val="20"/>
         </w:rPr>
+        <w:t>You need to be logged in to do this</w:t>
+      </w:r>
+    </w:p>
+    <w:p>
+      <w:pPr>
+        <w:spacing w:after="0"/>
+        <w:ind w:left="1440" w:firstLine="720"/>
+        <w:rPr>
+          <w:sz w:val="20"/>
+          <w:szCs w:val="20"/>
+        </w:rPr>
+      </w:pPr>
+    </w:p>
+    <w:p>
+      <w:pPr>
+        <w:spacing w:after="0"/>
+        <w:ind w:left="1440" w:firstLine="720"/>
+        <w:rPr>
+          <w:sz w:val="20"/>
+          <w:szCs w:val="20"/>
+        </w:rPr>
+      </w:pPr>
+      <w:r>
+        <w:rPr>
+          <w:sz w:val="20"/>
+          <w:szCs w:val="20"/>
+        </w:rPr>
         <w:t xml:space="preserve">1. Open the location you want to </w:t>
       </w:r>
       <w:r>
@@ -6699,307 +7037,7 @@
           <w:sz w:val="20"/>
           <w:szCs w:val="20"/>
         </w:rPr>
-        <w:t>change the rate of</w:t>
-      </w:r>
-    </w:p>
-    <w:p>
-      <w:pPr>
-        <w:spacing w:after="0"/>
-        <w:rPr>
-          <w:sz w:val="20"/>
-          <w:szCs w:val="20"/>
-        </w:rPr>
-      </w:pPr>
-      <w:r>
-        <w:rPr>
-          <w:sz w:val="20"/>
-          <w:szCs w:val="20"/>
-        </w:rPr>
-        <w:tab/>
-      </w:r>
-      <w:r>
-        <w:rPr>
-          <w:sz w:val="20"/>
-          <w:szCs w:val="20"/>
-        </w:rPr>
-        <w:tab/>
-      </w:r>
-      <w:r>
-        <w:rPr>
-          <w:sz w:val="20"/>
-          <w:szCs w:val="20"/>
-        </w:rPr>
-        <w:tab/>
-        <w:t>2. Tap on the “rate” icon</w:t>
-      </w:r>
-    </w:p>
-    <w:p>
-      <w:pPr>
-        <w:spacing w:after="0"/>
-        <w:rPr>
-          <w:sz w:val="20"/>
-          <w:szCs w:val="20"/>
-        </w:rPr>
-      </w:pPr>
-      <w:r>
-        <w:rPr>
-          <w:sz w:val="20"/>
-          <w:szCs w:val="20"/>
-        </w:rPr>
-        <w:tab/>
-      </w:r>
-      <w:r>
-        <w:rPr>
-          <w:sz w:val="20"/>
-          <w:szCs w:val="20"/>
-        </w:rPr>
-        <w:tab/>
-      </w:r>
-      <w:r>
-        <w:rPr>
-          <w:sz w:val="20"/>
-          <w:szCs w:val="20"/>
-        </w:rPr>
-        <w:tab/>
-        <w:t>3. Choose how many stars you want to give the place by tapping the star icons</w:t>
-      </w:r>
-    </w:p>
-    <w:p>
-      <w:pPr>
-        <w:spacing w:after="0"/>
-        <w:rPr>
-          <w:sz w:val="20"/>
-          <w:szCs w:val="20"/>
-        </w:rPr>
-      </w:pPr>
-      <w:r>
-        <w:rPr>
-          <w:sz w:val="20"/>
-          <w:szCs w:val="20"/>
-        </w:rPr>
-        <w:tab/>
-      </w:r>
-      <w:r>
-        <w:rPr>
-          <w:sz w:val="20"/>
-          <w:szCs w:val="20"/>
-        </w:rPr>
-        <w:tab/>
-      </w:r>
-      <w:r>
-        <w:rPr>
-          <w:sz w:val="20"/>
-          <w:szCs w:val="20"/>
-        </w:rPr>
-        <w:tab/>
-        <w:t>4. Tap ‘submit’</w:t>
-      </w:r>
-      <w:r>
-        <w:rPr>
-          <w:sz w:val="20"/>
-          <w:szCs w:val="20"/>
-        </w:rPr>
-        <w:t>, this will delete your previous rating and record this one instead</w:t>
-      </w:r>
-    </w:p>
-    <w:p>
-      <w:pPr>
-        <w:spacing w:after="0"/>
-        <w:rPr>
-          <w:sz w:val="20"/>
-          <w:szCs w:val="20"/>
-        </w:rPr>
-      </w:pPr>
-    </w:p>
-    <w:p>
-      <w:pPr>
-        <w:spacing w:after="0"/>
-        <w:rPr>
-          <w:sz w:val="20"/>
-          <w:szCs w:val="20"/>
-        </w:rPr>
-      </w:pPr>
-      <w:r>
-        <w:rPr>
-          <w:sz w:val="20"/>
-          <w:szCs w:val="20"/>
-        </w:rPr>
-        <w:tab/>
-      </w:r>
-      <w:r>
-        <w:rPr>
-          <w:sz w:val="20"/>
-          <w:szCs w:val="20"/>
-        </w:rPr>
-        <w:tab/>
-      </w:r>
-      <w:r>
-        <w:rPr>
-          <w:sz w:val="20"/>
-          <w:szCs w:val="20"/>
-        </w:rPr>
-        <w:t>How to remove a rating</w:t>
-      </w:r>
-    </w:p>
-    <w:p>
-      <w:pPr>
-        <w:spacing w:after="0"/>
-        <w:rPr>
-          <w:sz w:val="20"/>
-          <w:szCs w:val="20"/>
-        </w:rPr>
-      </w:pPr>
-      <w:r>
-        <w:rPr>
-          <w:sz w:val="20"/>
-          <w:szCs w:val="20"/>
-        </w:rPr>
-        <w:tab/>
-      </w:r>
-      <w:r>
-        <w:rPr>
-          <w:sz w:val="20"/>
-          <w:szCs w:val="20"/>
-        </w:rPr>
-        <w:tab/>
-      </w:r>
-      <w:r>
-        <w:rPr>
-          <w:sz w:val="20"/>
-          <w:szCs w:val="20"/>
-        </w:rPr>
-        <w:tab/>
-        <w:t xml:space="preserve">You </w:t>
-      </w:r>
-      <w:proofErr w:type="gramStart"/>
-      <w:r>
-        <w:rPr>
-          <w:sz w:val="20"/>
-          <w:szCs w:val="20"/>
-        </w:rPr>
-        <w:t>can’t</w:t>
-      </w:r>
-      <w:proofErr w:type="gramEnd"/>
-      <w:r>
-        <w:rPr>
-          <w:sz w:val="20"/>
-          <w:szCs w:val="20"/>
-        </w:rPr>
-        <w:t xml:space="preserve">. </w:t>
-      </w:r>
-      <w:proofErr w:type="gramStart"/>
-      <w:r>
-        <w:rPr>
-          <w:sz w:val="20"/>
-          <w:szCs w:val="20"/>
-        </w:rPr>
-        <w:t>So</w:t>
-      </w:r>
-      <w:proofErr w:type="gramEnd"/>
-      <w:r>
-        <w:rPr>
-          <w:sz w:val="20"/>
-          <w:szCs w:val="20"/>
-        </w:rPr>
-        <w:t xml:space="preserve"> when you rate a location be sure to be honest. </w:t>
-      </w:r>
-    </w:p>
-    <w:p>
-      <w:pPr>
-        <w:spacing w:after="0"/>
-        <w:rPr>
-          <w:sz w:val="20"/>
-          <w:szCs w:val="20"/>
-        </w:rPr>
-      </w:pPr>
-    </w:p>
-    <w:p>
-      <w:pPr>
-        <w:spacing w:after="0"/>
-        <w:ind w:left="1440"/>
-        <w:rPr>
-          <w:sz w:val="20"/>
-          <w:szCs w:val="20"/>
-        </w:rPr>
-      </w:pPr>
-      <w:r>
-        <w:rPr>
-          <w:sz w:val="20"/>
-          <w:szCs w:val="20"/>
-        </w:rPr>
-        <w:t>Still have questions?? Contact us and we will try our best to help</w:t>
-      </w:r>
-    </w:p>
-    <w:p>
-      <w:pPr>
-        <w:spacing w:after="0"/>
-        <w:rPr>
-          <w:sz w:val="20"/>
-          <w:szCs w:val="20"/>
-        </w:rPr>
-      </w:pPr>
-    </w:p>
-    <w:p>
-      <w:pPr>
-        <w:spacing w:after="0"/>
-        <w:rPr>
-          <w:sz w:val="20"/>
-          <w:szCs w:val="20"/>
-        </w:rPr>
-      </w:pPr>
-      <w:r>
-        <w:rPr>
-          <w:sz w:val="20"/>
-          <w:szCs w:val="20"/>
-        </w:rPr>
-        <w:t>[Bookmarks]</w:t>
-      </w:r>
-      <w:r>
-        <w:rPr>
-          <w:sz w:val="20"/>
-          <w:szCs w:val="20"/>
-        </w:rPr>
-        <w:tab/>
-        <w:t>Bookmarks</w:t>
-      </w:r>
-    </w:p>
-    <w:p>
-      <w:pPr>
-        <w:spacing w:after="0"/>
-        <w:rPr>
-          <w:sz w:val="20"/>
-          <w:szCs w:val="20"/>
-        </w:rPr>
-      </w:pPr>
-    </w:p>
-    <w:p>
-      <w:pPr>
-        <w:spacing w:after="0"/>
-        <w:rPr>
-          <w:sz w:val="20"/>
-          <w:szCs w:val="20"/>
-        </w:rPr>
-      </w:pPr>
-      <w:r>
-        <w:rPr>
-          <w:sz w:val="20"/>
-          <w:szCs w:val="20"/>
-        </w:rPr>
-        <w:tab/>
-      </w:r>
-      <w:r>
-        <w:rPr>
-          <w:sz w:val="20"/>
-          <w:szCs w:val="20"/>
-        </w:rPr>
-        <w:tab/>
-      </w:r>
-      <w:r>
-        <w:rPr>
-          <w:sz w:val="20"/>
-          <w:szCs w:val="20"/>
-        </w:rPr>
-        <w:t>How to add a bookmark</w:t>
+        <w:t>bookmark</w:t>
       </w:r>
     </w:p>
     <w:p>
@@ -7016,6 +7054,90 @@
           <w:sz w:val="20"/>
           <w:szCs w:val="20"/>
         </w:rPr>
+        <w:t xml:space="preserve">2. </w:t>
+      </w:r>
+      <w:r>
+        <w:rPr>
+          <w:sz w:val="20"/>
+          <w:szCs w:val="20"/>
+        </w:rPr>
+        <w:t xml:space="preserve">Tap on the </w:t>
+      </w:r>
+      <w:r>
+        <w:rPr>
+          <w:sz w:val="20"/>
+          <w:szCs w:val="20"/>
+        </w:rPr>
+        <w:t>“bookmark</w:t>
+      </w:r>
+      <w:r>
+        <w:rPr>
+          <w:sz w:val="20"/>
+          <w:szCs w:val="20"/>
+        </w:rPr>
+        <w:t>” icon</w:t>
+      </w:r>
+      <w:r>
+        <w:rPr>
+          <w:sz w:val="20"/>
+          <w:szCs w:val="20"/>
+        </w:rPr>
+        <w:t>, this will automatically add it to your bookmark list</w:t>
+      </w:r>
+    </w:p>
+    <w:p>
+      <w:pPr>
+        <w:spacing w:after="0"/>
+        <w:rPr>
+          <w:sz w:val="20"/>
+          <w:szCs w:val="20"/>
+        </w:rPr>
+      </w:pPr>
+    </w:p>
+    <w:p>
+      <w:pPr>
+        <w:spacing w:after="0"/>
+        <w:rPr>
+          <w:sz w:val="20"/>
+          <w:szCs w:val="20"/>
+        </w:rPr>
+      </w:pPr>
+      <w:r>
+        <w:rPr>
+          <w:sz w:val="20"/>
+          <w:szCs w:val="20"/>
+        </w:rPr>
+        <w:tab/>
+      </w:r>
+      <w:r>
+        <w:rPr>
+          <w:sz w:val="20"/>
+          <w:szCs w:val="20"/>
+        </w:rPr>
+        <w:tab/>
+      </w:r>
+      <w:r>
+        <w:rPr>
+          <w:sz w:val="20"/>
+          <w:szCs w:val="20"/>
+        </w:rPr>
+        <w:t>How to remove a bookmark</w:t>
+      </w:r>
+    </w:p>
+    <w:p>
+      <w:pPr>
+        <w:spacing w:after="0"/>
+        <w:ind w:left="1440" w:firstLine="720"/>
+        <w:rPr>
+          <w:sz w:val="20"/>
+          <w:szCs w:val="20"/>
+        </w:rPr>
+      </w:pPr>
+      <w:r>
+        <w:rPr>
+          <w:sz w:val="20"/>
+          <w:szCs w:val="20"/>
+        </w:rPr>
         <w:t>You need to be logged in to do this</w:t>
       </w:r>
     </w:p>
@@ -7049,106 +7171,6 @@
     <w:p>
       <w:pPr>
         <w:spacing w:after="0"/>
-        <w:ind w:left="1440" w:firstLine="720"/>
-        <w:rPr>
-          <w:sz w:val="20"/>
-          <w:szCs w:val="20"/>
-        </w:rPr>
-      </w:pPr>
-      <w:r>
-        <w:rPr>
-          <w:sz w:val="20"/>
-          <w:szCs w:val="20"/>
-        </w:rPr>
-        <w:t>2. Tap on the “bookmark” icon, this will automatically add it to your bookmark list</w:t>
-      </w:r>
-    </w:p>
-    <w:p>
-      <w:pPr>
-        <w:spacing w:after="0"/>
-        <w:rPr>
-          <w:sz w:val="20"/>
-          <w:szCs w:val="20"/>
-        </w:rPr>
-      </w:pPr>
-    </w:p>
-    <w:p>
-      <w:pPr>
-        <w:spacing w:after="0"/>
-        <w:rPr>
-          <w:sz w:val="20"/>
-          <w:szCs w:val="20"/>
-        </w:rPr>
-      </w:pPr>
-      <w:r>
-        <w:rPr>
-          <w:sz w:val="20"/>
-          <w:szCs w:val="20"/>
-        </w:rPr>
-        <w:tab/>
-      </w:r>
-      <w:r>
-        <w:rPr>
-          <w:sz w:val="20"/>
-          <w:szCs w:val="20"/>
-        </w:rPr>
-        <w:tab/>
-      </w:r>
-      <w:r>
-        <w:rPr>
-          <w:sz w:val="20"/>
-          <w:szCs w:val="20"/>
-        </w:rPr>
-        <w:t>How to remove a bookmark</w:t>
-      </w:r>
-    </w:p>
-    <w:p>
-      <w:pPr>
-        <w:spacing w:after="0"/>
-        <w:ind w:left="1440" w:firstLine="720"/>
-        <w:rPr>
-          <w:sz w:val="20"/>
-          <w:szCs w:val="20"/>
-        </w:rPr>
-      </w:pPr>
-      <w:r>
-        <w:rPr>
-          <w:sz w:val="20"/>
-          <w:szCs w:val="20"/>
-        </w:rPr>
-        <w:t>You need to be logged in to do this</w:t>
-      </w:r>
-    </w:p>
-    <w:p>
-      <w:pPr>
-        <w:spacing w:after="0"/>
-        <w:ind w:left="1440" w:firstLine="720"/>
-        <w:rPr>
-          <w:sz w:val="20"/>
-          <w:szCs w:val="20"/>
-        </w:rPr>
-      </w:pPr>
-    </w:p>
-    <w:p>
-      <w:pPr>
-        <w:spacing w:after="0"/>
-        <w:ind w:left="1440" w:firstLine="720"/>
-        <w:rPr>
-          <w:sz w:val="20"/>
-          <w:szCs w:val="20"/>
-        </w:rPr>
-      </w:pPr>
-      <w:r>
-        <w:rPr>
-          <w:sz w:val="20"/>
-          <w:szCs w:val="20"/>
-        </w:rPr>
-        <w:t>1. Open the location you want to bookmark</w:t>
-      </w:r>
-    </w:p>
-    <w:p>
-      <w:pPr>
-        <w:spacing w:after="0"/>
         <w:ind w:left="2160"/>
         <w:rPr>
           <w:sz w:val="20"/>
@@ -7160,7 +7182,21 @@
           <w:sz w:val="20"/>
           <w:szCs w:val="20"/>
         </w:rPr>
-        <w:t>2. Tap on the “bookmark” icon, this will bring up a box that will ask if you want to delete it</w:t>
+        <w:t xml:space="preserve">2. </w:t>
+      </w:r>
+      <w:r>
+        <w:rPr>
+          <w:sz w:val="20"/>
+          <w:szCs w:val="20"/>
+        </w:rPr>
+        <w:t xml:space="preserve">Tap on the “bookmark” icon, </w:t>
+      </w:r>
+      <w:r>
+        <w:rPr>
+          <w:sz w:val="20"/>
+          <w:szCs w:val="20"/>
+        </w:rPr>
+        <w:t>this will bring up a box that will ask if you want to delete it</w:t>
       </w:r>
     </w:p>
     <w:p>

</xml_diff>